<commit_message>
Adding some hws, working on ComS 474 HW6
</commit_message>
<xml_diff>
--- a/7th_Semester/CprE_431/Homework/Homework8/M08 HW.docx
+++ b/7th_Semester/CprE_431/Homework/Homework8/M08 HW.docx
@@ -231,15 +231,7 @@
         <w:t xml:space="preserve">Consider the following threats to Web security and describe how each is countered by </w:t>
       </w:r>
       <w:r>
-        <w:t xml:space="preserve">a </w:t>
-      </w:r>
-      <w:proofErr w:type="gramStart"/>
-      <w:r>
-        <w:t>particular feature</w:t>
-      </w:r>
-      <w:proofErr w:type="gramEnd"/>
-      <w:r>
-        <w:t xml:space="preserve"> of SSL.</w:t>
+        <w:t>a particular feature of SSL.</w:t>
       </w:r>
     </w:p>
     <w:p>
@@ -261,23 +253,7 @@
           <w:sz w:val="22"/>
           <w:szCs w:val="22"/>
         </w:rPr>
-        <w:t xml:space="preserve">a. Man-in-the-middle attack: An attacker interposes during key exchange, acting </w:t>
-      </w:r>
-      <w:proofErr w:type="spellStart"/>
-      <w:r>
-        <w:rPr>
-          <w:sz w:val="22"/>
-          <w:szCs w:val="22"/>
-        </w:rPr>
-        <w:t>asthe</w:t>
-      </w:r>
-      <w:proofErr w:type="spellEnd"/>
-      <w:r>
-        <w:rPr>
-          <w:sz w:val="22"/>
-          <w:szCs w:val="22"/>
-        </w:rPr>
-        <w:t xml:space="preserve"> client to the server and as the server to the client.</w:t>
+        <w:t>a. Man-in-the-middle attack: An attacker interposes during key exchange, acting asthe client to the server and as the server to the client.</w:t>
       </w:r>
     </w:p>
     <w:p>
@@ -459,39 +435,7 @@
           <w:rFonts w:ascii="Calibri" w:eastAsia="Calibri" w:hAnsi="Calibri" w:cs="Calibri"/>
           <w:color w:val="000000" w:themeColor="text1"/>
         </w:rPr>
-        <w:t>Assume that a hacker was able to install a fake Certificate Authority (CA) signature on your browser. Aided with drawing (</w:t>
-      </w:r>
-      <w:proofErr w:type="gramStart"/>
-      <w:r>
-        <w:rPr>
-          <w:rFonts w:ascii="Calibri" w:eastAsia="Calibri" w:hAnsi="Calibri" w:cs="Calibri"/>
-          <w:color w:val="000000" w:themeColor="text1"/>
-        </w:rPr>
-        <w:t>similar to</w:t>
-      </w:r>
-      <w:proofErr w:type="gramEnd"/>
-      <w:r>
-        <w:rPr>
-          <w:rFonts w:ascii="Calibri" w:eastAsia="Calibri" w:hAnsi="Calibri" w:cs="Calibri"/>
-          <w:color w:val="000000" w:themeColor="text1"/>
-        </w:rPr>
-        <w:t xml:space="preserve"> the drawing in the lecture’s slides), show how the Man in The Middle (</w:t>
-      </w:r>
-      <w:proofErr w:type="spellStart"/>
-      <w:r>
-        <w:rPr>
-          <w:rFonts w:ascii="Calibri" w:eastAsia="Calibri" w:hAnsi="Calibri" w:cs="Calibri"/>
-          <w:color w:val="000000" w:themeColor="text1"/>
-        </w:rPr>
-        <w:t>MiTM</w:t>
-      </w:r>
-      <w:proofErr w:type="spellEnd"/>
-      <w:r>
-        <w:rPr>
-          <w:rFonts w:ascii="Calibri" w:eastAsia="Calibri" w:hAnsi="Calibri" w:cs="Calibri"/>
-          <w:color w:val="000000" w:themeColor="text1"/>
-        </w:rPr>
-        <w:t>) Attack can be carried out even if the server is using a certificate signed by the original CA.</w:t>
+        <w:t>Assume that a hacker was able to install a fake Certificate Authority (CA) signature on your browser. Aided with drawing (similar to the drawing in the lecture’s slides), show how the Man in The Middle (MiTM) Attack can be carried out even if the server is using a certificate signed by the original CA.</w:t>
       </w:r>
     </w:p>
     <w:p>
@@ -590,21 +534,12 @@
                                 <w:szCs w:val="26"/>
                               </w:rPr>
                             </w:pPr>
-                            <w:proofErr w:type="gramStart"/>
                             <w:r>
                               <w:rPr>
                                 <w:sz w:val="26"/>
                                 <w:szCs w:val="26"/>
                               </w:rPr>
-                              <w:t>E(</w:t>
-                            </w:r>
-                            <w:proofErr w:type="gramEnd"/>
-                            <w:r>
-                              <w:rPr>
-                                <w:sz w:val="26"/>
-                                <w:szCs w:val="26"/>
-                              </w:rPr>
-                              <w:t>PR</w:t>
+                              <w:t>E(PR</w:t>
                             </w:r>
                             <w:r>
                               <w:rPr>
@@ -612,7 +547,15 @@
                                 <w:szCs w:val="26"/>
                                 <w:vertAlign w:val="subscript"/>
                               </w:rPr>
-                              <w:t>SA</w:t>
+                              <w:t>C</w:t>
+                            </w:r>
+                            <w:r>
+                              <w:rPr>
+                                <w:sz w:val="26"/>
+                                <w:szCs w:val="26"/>
+                                <w:vertAlign w:val="subscript"/>
+                              </w:rPr>
+                              <w:t>A</w:t>
                             </w:r>
                             <w:r>
                               <w:rPr>
@@ -700,21 +643,12 @@
                           <w:szCs w:val="26"/>
                         </w:rPr>
                       </w:pPr>
-                      <w:proofErr w:type="gramStart"/>
                       <w:r>
                         <w:rPr>
                           <w:sz w:val="26"/>
                           <w:szCs w:val="26"/>
                         </w:rPr>
-                        <w:t>E(</w:t>
-                      </w:r>
-                      <w:proofErr w:type="gramEnd"/>
-                      <w:r>
-                        <w:rPr>
-                          <w:sz w:val="26"/>
-                          <w:szCs w:val="26"/>
-                        </w:rPr>
-                        <w:t>PR</w:t>
+                        <w:t>E(PR</w:t>
                       </w:r>
                       <w:r>
                         <w:rPr>
@@ -722,7 +656,15 @@
                           <w:szCs w:val="26"/>
                           <w:vertAlign w:val="subscript"/>
                         </w:rPr>
-                        <w:t>SA</w:t>
+                        <w:t>C</w:t>
+                      </w:r>
+                      <w:r>
+                        <w:rPr>
+                          <w:sz w:val="26"/>
+                          <w:szCs w:val="26"/>
+                          <w:vertAlign w:val="subscript"/>
+                        </w:rPr>
+                        <w:t>A</w:t>
                       </w:r>
                       <w:r>
                         <w:rPr>
@@ -954,21 +896,12 @@
                                 <w:szCs w:val="26"/>
                               </w:rPr>
                             </w:pPr>
-                            <w:proofErr w:type="gramStart"/>
                             <w:r>
                               <w:rPr>
                                 <w:sz w:val="26"/>
                                 <w:szCs w:val="26"/>
                               </w:rPr>
-                              <w:t>E(</w:t>
-                            </w:r>
-                            <w:proofErr w:type="gramEnd"/>
-                            <w:r>
-                              <w:rPr>
-                                <w:sz w:val="26"/>
-                                <w:szCs w:val="26"/>
-                              </w:rPr>
-                              <w:t>PR</w:t>
+                              <w:t>E(PR</w:t>
                             </w:r>
                             <w:r>
                               <w:rPr>
@@ -1060,21 +993,12 @@
                           <w:szCs w:val="26"/>
                         </w:rPr>
                       </w:pPr>
-                      <w:proofErr w:type="gramStart"/>
                       <w:r>
                         <w:rPr>
                           <w:sz w:val="26"/>
                           <w:szCs w:val="26"/>
                         </w:rPr>
-                        <w:t>E(</w:t>
-                      </w:r>
-                      <w:proofErr w:type="gramEnd"/>
-                      <w:r>
-                        <w:rPr>
-                          <w:sz w:val="26"/>
-                          <w:szCs w:val="26"/>
-                        </w:rPr>
-                        <w:t>PR</w:t>
+                        <w:t>E(PR</w:t>
                       </w:r>
                       <w:r>
                         <w:rPr>

</xml_diff>